<commit_message>
fixed PA due to 9/9 class time
</commit_message>
<xml_diff>
--- a/PAs/PA2.docx
+++ b/PAs/PA2.docx
@@ -904,10 +904,7 @@
         <w:t xml:space="preserve"> </w:t>
       </w:r>
       <w:r>
-        <w:t>* (a % 7)</w:t>
-      </w:r>
-      <w:r>
-        <w:t>]</w:t>
+        <w:t>* (a % 7)]</w:t>
       </w:r>
     </w:p>
     <w:tbl>
@@ -1251,8 +1248,12 @@
       </w:r>
     </w:p>
     <w:sectPr>
-      <w:headerReference w:type="default" r:id="rId7"/>
-      <w:footerReference w:type="default" r:id="rId8"/>
+      <w:headerReference w:type="even" r:id="rId7"/>
+      <w:headerReference w:type="default" r:id="rId8"/>
+      <w:footerReference w:type="even" r:id="rId9"/>
+      <w:footerReference w:type="default" r:id="rId10"/>
+      <w:headerReference w:type="first" r:id="rId11"/>
+      <w:footerReference w:type="first" r:id="rId12"/>
       <w:pgSz w:w="12240" w:h="15840"/>
       <w:pgMar w:top="1440" w:right="1440" w:bottom="1440" w:left="1440" w:header="720" w:footer="720" w:gutter="0"/>
       <w:cols w:space="720"/>
@@ -1287,9 +1288,38 @@
     <w:pPr>
       <w:pStyle w:val="Footer"/>
     </w:pPr>
+  </w:p>
+</w:ftr>
+</file>
+
+<file path=word/footer2.xml><?xml version="1.0" encoding="utf-8"?>
+<w:ftr xmlns:wpc="http://schemas.microsoft.com/office/word/2010/wordprocessingCanvas" xmlns:cx="http://schemas.microsoft.com/office/drawing/2014/chartex" xmlns:cx1="http://schemas.microsoft.com/office/drawing/2015/9/8/chartex" xmlns:cx2="http://schemas.microsoft.com/office/drawing/2015/10/21/chartex" xmlns:cx3="http://schemas.microsoft.com/office/drawing/2016/5/9/chartex" xmlns:cx4="http://schemas.microsoft.com/office/drawing/2016/5/10/chartex" xmlns:cx5="http://schemas.microsoft.com/office/drawing/2016/5/11/chartex" xmlns:cx6="http://schemas.microsoft.com/office/drawing/2016/5/12/chartex" xmlns:cx7="http://schemas.microsoft.com/office/drawing/2016/5/13/chartex" xmlns:cx8="http://schemas.microsoft.com/office/drawing/2016/5/14/chartex" xmlns:mc="http://schemas.openxmlformats.org/markup-compatibility/2006" xmlns:aink="http://schemas.microsoft.com/office/drawing/2016/ink" xmlns:am3d="http://schemas.microsoft.com/office/drawing/2017/model3d" xmlns:o="urn:schemas-microsoft-com:office:office" xmlns:r="http://schemas.openxmlformats.org/officeDocument/2006/relationships" xmlns:m="http://schemas.openxmlformats.org/officeDocument/2006/math" xmlns:v="urn:schemas-microsoft-com:vml" xmlns:wp14="http://schemas.microsoft.com/office/word/2010/wordprocessingDrawing" xmlns:wp="http://schemas.openxmlformats.org/drawingml/2006/wordprocessingDrawing" xmlns:w10="urn:schemas-microsoft-com:office:word" xmlns:w="http://schemas.openxmlformats.org/wordprocessingml/2006/main" xmlns:w14="http://schemas.microsoft.com/office/word/2010/wordml" xmlns:w15="http://schemas.microsoft.com/office/word/2012/wordml" xmlns:w16cex="http://schemas.microsoft.com/office/word/2018/wordml/cex" xmlns:w16cid="http://schemas.microsoft.com/office/word/2016/wordml/cid" xmlns:w16="http://schemas.microsoft.com/office/word/2018/wordml" xmlns:w16se="http://schemas.microsoft.com/office/word/2015/wordml/symex" xmlns:wpg="http://schemas.microsoft.com/office/word/2010/wordprocessingGroup" xmlns:wpi="http://schemas.microsoft.com/office/word/2010/wordprocessingInk" xmlns:wne="http://schemas.microsoft.com/office/word/2006/wordml" xmlns:wps="http://schemas.microsoft.com/office/word/2010/wordprocessingShape" mc:Ignorable="w14 w15 w16se w16cid w16 w16cex wp14">
+  <w:p>
+    <w:pPr>
+      <w:pStyle w:val="Footer"/>
+    </w:pPr>
     <w:r>
-      <w:t>Email your solution to your Lab Section TA by 9/8 class time</w:t>
+      <w:t xml:space="preserve">Email your solution to your Lab Section TA by </w:t>
     </w:r>
+    <w:r>
+      <w:t>9/</w:t>
+    </w:r>
+    <w:r>
+      <w:t>9</w:t>
+    </w:r>
+    <w:r>
+      <w:t xml:space="preserve"> class time</w:t>
+    </w:r>
+  </w:p>
+</w:ftr>
+</file>
+
+<file path=word/footer3.xml><?xml version="1.0" encoding="utf-8"?>
+<w:ftr xmlns:wpc="http://schemas.microsoft.com/office/word/2010/wordprocessingCanvas" xmlns:cx="http://schemas.microsoft.com/office/drawing/2014/chartex" xmlns:cx1="http://schemas.microsoft.com/office/drawing/2015/9/8/chartex" xmlns:cx2="http://schemas.microsoft.com/office/drawing/2015/10/21/chartex" xmlns:cx3="http://schemas.microsoft.com/office/drawing/2016/5/9/chartex" xmlns:cx4="http://schemas.microsoft.com/office/drawing/2016/5/10/chartex" xmlns:cx5="http://schemas.microsoft.com/office/drawing/2016/5/11/chartex" xmlns:cx6="http://schemas.microsoft.com/office/drawing/2016/5/12/chartex" xmlns:cx7="http://schemas.microsoft.com/office/drawing/2016/5/13/chartex" xmlns:cx8="http://schemas.microsoft.com/office/drawing/2016/5/14/chartex" xmlns:mc="http://schemas.openxmlformats.org/markup-compatibility/2006" xmlns:aink="http://schemas.microsoft.com/office/drawing/2016/ink" xmlns:am3d="http://schemas.microsoft.com/office/drawing/2017/model3d" xmlns:o="urn:schemas-microsoft-com:office:office" xmlns:r="http://schemas.openxmlformats.org/officeDocument/2006/relationships" xmlns:m="http://schemas.openxmlformats.org/officeDocument/2006/math" xmlns:v="urn:schemas-microsoft-com:vml" xmlns:wp14="http://schemas.microsoft.com/office/word/2010/wordprocessingDrawing" xmlns:wp="http://schemas.openxmlformats.org/drawingml/2006/wordprocessingDrawing" xmlns:w10="urn:schemas-microsoft-com:office:word" xmlns:w="http://schemas.openxmlformats.org/wordprocessingml/2006/main" xmlns:w14="http://schemas.microsoft.com/office/word/2010/wordml" xmlns:w15="http://schemas.microsoft.com/office/word/2012/wordml" xmlns:w16cex="http://schemas.microsoft.com/office/word/2018/wordml/cex" xmlns:w16cid="http://schemas.microsoft.com/office/word/2016/wordml/cid" xmlns:w16="http://schemas.microsoft.com/office/word/2018/wordml" xmlns:w16se="http://schemas.microsoft.com/office/word/2015/wordml/symex" xmlns:wpg="http://schemas.microsoft.com/office/word/2010/wordprocessingGroup" xmlns:wpi="http://schemas.microsoft.com/office/word/2010/wordprocessingInk" xmlns:wne="http://schemas.microsoft.com/office/word/2006/wordml" xmlns:wps="http://schemas.microsoft.com/office/word/2010/wordprocessingShape" mc:Ignorable="w14 w15 w16se w16cid w16 w16cex wp14">
+  <w:p>
+    <w:pPr>
+      <w:pStyle w:val="Footer"/>
+    </w:pPr>
   </w:p>
 </w:ftr>
 </file>
@@ -1314,6 +1344,16 @@
 </file>
 
 <file path=word/header1.xml><?xml version="1.0" encoding="utf-8"?>
+<w:hdr xmlns:wpc="http://schemas.microsoft.com/office/word/2010/wordprocessingCanvas" xmlns:cx="http://schemas.microsoft.com/office/drawing/2014/chartex" xmlns:cx1="http://schemas.microsoft.com/office/drawing/2015/9/8/chartex" xmlns:cx2="http://schemas.microsoft.com/office/drawing/2015/10/21/chartex" xmlns:cx3="http://schemas.microsoft.com/office/drawing/2016/5/9/chartex" xmlns:cx4="http://schemas.microsoft.com/office/drawing/2016/5/10/chartex" xmlns:cx5="http://schemas.microsoft.com/office/drawing/2016/5/11/chartex" xmlns:cx6="http://schemas.microsoft.com/office/drawing/2016/5/12/chartex" xmlns:cx7="http://schemas.microsoft.com/office/drawing/2016/5/13/chartex" xmlns:cx8="http://schemas.microsoft.com/office/drawing/2016/5/14/chartex" xmlns:mc="http://schemas.openxmlformats.org/markup-compatibility/2006" xmlns:aink="http://schemas.microsoft.com/office/drawing/2016/ink" xmlns:am3d="http://schemas.microsoft.com/office/drawing/2017/model3d" xmlns:o="urn:schemas-microsoft-com:office:office" xmlns:r="http://schemas.openxmlformats.org/officeDocument/2006/relationships" xmlns:m="http://schemas.openxmlformats.org/officeDocument/2006/math" xmlns:v="urn:schemas-microsoft-com:vml" xmlns:wp14="http://schemas.microsoft.com/office/word/2010/wordprocessingDrawing" xmlns:wp="http://schemas.openxmlformats.org/drawingml/2006/wordprocessingDrawing" xmlns:w10="urn:schemas-microsoft-com:office:word" xmlns:w="http://schemas.openxmlformats.org/wordprocessingml/2006/main" xmlns:w14="http://schemas.microsoft.com/office/word/2010/wordml" xmlns:w15="http://schemas.microsoft.com/office/word/2012/wordml" xmlns:w16cex="http://schemas.microsoft.com/office/word/2018/wordml/cex" xmlns:w16cid="http://schemas.microsoft.com/office/word/2016/wordml/cid" xmlns:w16="http://schemas.microsoft.com/office/word/2018/wordml" xmlns:w16se="http://schemas.microsoft.com/office/word/2015/wordml/symex" xmlns:wpg="http://schemas.microsoft.com/office/word/2010/wordprocessingGroup" xmlns:wpi="http://schemas.microsoft.com/office/word/2010/wordprocessingInk" xmlns:wne="http://schemas.microsoft.com/office/word/2006/wordml" xmlns:wps="http://schemas.microsoft.com/office/word/2010/wordprocessingShape" mc:Ignorable="w14 w15 w16se w16cid w16 w16cex wp14">
+  <w:p>
+    <w:pPr>
+      <w:pStyle w:val="Header"/>
+    </w:pPr>
+  </w:p>
+</w:hdr>
+</file>
+
+<file path=word/header2.xml><?xml version="1.0" encoding="utf-8"?>
 <w:hdr xmlns:wpc="http://schemas.microsoft.com/office/word/2010/wordprocessingCanvas" xmlns:cx="http://schemas.microsoft.com/office/drawing/2014/chartex" xmlns:cx1="http://schemas.microsoft.com/office/drawing/2015/9/8/chartex" xmlns:cx2="http://schemas.microsoft.com/office/drawing/2015/10/21/chartex" xmlns:cx3="http://schemas.microsoft.com/office/drawing/2016/5/9/chartex" xmlns:cx4="http://schemas.microsoft.com/office/drawing/2016/5/10/chartex" xmlns:cx5="http://schemas.microsoft.com/office/drawing/2016/5/11/chartex" xmlns:cx6="http://schemas.microsoft.com/office/drawing/2016/5/12/chartex" xmlns:cx7="http://schemas.microsoft.com/office/drawing/2016/5/13/chartex" xmlns:cx8="http://schemas.microsoft.com/office/drawing/2016/5/14/chartex" xmlns:mc="http://schemas.openxmlformats.org/markup-compatibility/2006" xmlns:aink="http://schemas.microsoft.com/office/drawing/2016/ink" xmlns:am3d="http://schemas.microsoft.com/office/drawing/2017/model3d" xmlns:o="urn:schemas-microsoft-com:office:office" xmlns:r="http://schemas.openxmlformats.org/officeDocument/2006/relationships" xmlns:m="http://schemas.openxmlformats.org/officeDocument/2006/math" xmlns:v="urn:schemas-microsoft-com:vml" xmlns:wp14="http://schemas.microsoft.com/office/word/2010/wordprocessingDrawing" xmlns:wp="http://schemas.openxmlformats.org/drawingml/2006/wordprocessingDrawing" xmlns:w10="urn:schemas-microsoft-com:office:word" xmlns:w="http://schemas.openxmlformats.org/wordprocessingml/2006/main" xmlns:w14="http://schemas.microsoft.com/office/word/2010/wordml" xmlns:w15="http://schemas.microsoft.com/office/word/2012/wordml" xmlns:w16cex="http://schemas.microsoft.com/office/word/2018/wordml/cex" xmlns:w16cid="http://schemas.microsoft.com/office/word/2016/wordml/cid" xmlns:w16="http://schemas.microsoft.com/office/word/2018/wordml" xmlns:w16se="http://schemas.microsoft.com/office/word/2015/wordml/symex" xmlns:wpg="http://schemas.microsoft.com/office/word/2010/wordprocessingGroup" xmlns:wpi="http://schemas.microsoft.com/office/word/2010/wordprocessingInk" xmlns:wne="http://schemas.microsoft.com/office/word/2006/wordml" xmlns:wps="http://schemas.microsoft.com/office/word/2010/wordprocessingShape" mc:Ignorable="w14 w15 w16se w16cid w16 w16cex wp14">
   <w:p>
     <w:pPr>
@@ -1333,6 +1373,16 @@
     <w:r>
       <w:t>:</w:t>
     </w:r>
+  </w:p>
+</w:hdr>
+</file>
+
+<file path=word/header3.xml><?xml version="1.0" encoding="utf-8"?>
+<w:hdr xmlns:wpc="http://schemas.microsoft.com/office/word/2010/wordprocessingCanvas" xmlns:cx="http://schemas.microsoft.com/office/drawing/2014/chartex" xmlns:cx1="http://schemas.microsoft.com/office/drawing/2015/9/8/chartex" xmlns:cx2="http://schemas.microsoft.com/office/drawing/2015/10/21/chartex" xmlns:cx3="http://schemas.microsoft.com/office/drawing/2016/5/9/chartex" xmlns:cx4="http://schemas.microsoft.com/office/drawing/2016/5/10/chartex" xmlns:cx5="http://schemas.microsoft.com/office/drawing/2016/5/11/chartex" xmlns:cx6="http://schemas.microsoft.com/office/drawing/2016/5/12/chartex" xmlns:cx7="http://schemas.microsoft.com/office/drawing/2016/5/13/chartex" xmlns:cx8="http://schemas.microsoft.com/office/drawing/2016/5/14/chartex" xmlns:mc="http://schemas.openxmlformats.org/markup-compatibility/2006" xmlns:aink="http://schemas.microsoft.com/office/drawing/2016/ink" xmlns:am3d="http://schemas.microsoft.com/office/drawing/2017/model3d" xmlns:o="urn:schemas-microsoft-com:office:office" xmlns:r="http://schemas.openxmlformats.org/officeDocument/2006/relationships" xmlns:m="http://schemas.openxmlformats.org/officeDocument/2006/math" xmlns:v="urn:schemas-microsoft-com:vml" xmlns:wp14="http://schemas.microsoft.com/office/word/2010/wordprocessingDrawing" xmlns:wp="http://schemas.openxmlformats.org/drawingml/2006/wordprocessingDrawing" xmlns:w10="urn:schemas-microsoft-com:office:word" xmlns:w="http://schemas.openxmlformats.org/wordprocessingml/2006/main" xmlns:w14="http://schemas.microsoft.com/office/word/2010/wordml" xmlns:w15="http://schemas.microsoft.com/office/word/2012/wordml" xmlns:w16cex="http://schemas.microsoft.com/office/word/2018/wordml/cex" xmlns:w16cid="http://schemas.microsoft.com/office/word/2016/wordml/cid" xmlns:w16="http://schemas.microsoft.com/office/word/2018/wordml" xmlns:w16se="http://schemas.microsoft.com/office/word/2015/wordml/symex" xmlns:wpg="http://schemas.microsoft.com/office/word/2010/wordprocessingGroup" xmlns:wpi="http://schemas.microsoft.com/office/word/2010/wordprocessingInk" xmlns:wne="http://schemas.microsoft.com/office/word/2006/wordml" xmlns:wps="http://schemas.microsoft.com/office/word/2010/wordprocessingShape" mc:Ignorable="w14 w15 w16se w16cid w16 w16cex wp14">
+  <w:p>
+    <w:pPr>
+      <w:pStyle w:val="Header"/>
+    </w:pPr>
   </w:p>
 </w:hdr>
 </file>
@@ -1809,6 +1859,7 @@
     <w:lsdException w:name="HTML Sample" w:semiHidden="1" w:unhideWhenUsed="1"/>
     <w:lsdException w:name="HTML Typewriter" w:semiHidden="1" w:unhideWhenUsed="1"/>
     <w:lsdException w:name="HTML Variable" w:semiHidden="1" w:unhideWhenUsed="1"/>
+    <w:lsdException w:name="Normal Table" w:semiHidden="1" w:unhideWhenUsed="1"/>
     <w:lsdException w:name="annotation subject" w:semiHidden="1" w:unhideWhenUsed="1"/>
     <w:lsdException w:name="No List" w:semiHidden="1" w:unhideWhenUsed="1"/>
     <w:lsdException w:name="Outline List 1" w:semiHidden="1" w:unhideWhenUsed="1"/>
@@ -1855,8 +1906,10 @@
     <w:lsdException w:name="Table Subtle 2" w:semiHidden="1" w:unhideWhenUsed="1"/>
     <w:lsdException w:name="Table Web 1" w:semiHidden="1" w:unhideWhenUsed="1"/>
     <w:lsdException w:name="Table Web 2" w:semiHidden="1" w:unhideWhenUsed="1"/>
+    <w:lsdException w:name="Table Web 3" w:semiHidden="1" w:unhideWhenUsed="1"/>
     <w:lsdException w:name="Balloon Text" w:semiHidden="1" w:unhideWhenUsed="1"/>
     <w:lsdException w:name="Table Grid" w:uiPriority="39"/>
+    <w:lsdException w:name="Table Theme" w:semiHidden="1" w:unhideWhenUsed="1"/>
     <w:lsdException w:name="Placeholder Text" w:semiHidden="1"/>
     <w:lsdException w:name="No Spacing" w:uiPriority="1" w:qFormat="1"/>
     <w:lsdException w:name="Light Shading" w:uiPriority="60"/>

</xml_diff>